<commit_message>
Preparando PEC3 y Memoria
</commit_message>
<xml_diff>
--- a/PEC3/InformeTrabajo.docx
+++ b/PEC3/InformeTrabajo.docx
@@ -1,11 +1,13 @@
 
 <file path=word/document.xml><?xml version="1.0" encoding="utf-8"?>
-<w:document xmlns:wpc="http://schemas.microsoft.com/office/word/2010/wordprocessingCanvas" xmlns:cx="http://schemas.microsoft.com/office/drawing/2014/chartex" xmlns:cx1="http://schemas.microsoft.com/office/drawing/2015/9/8/chartex" xmlns:mc="http://schemas.openxmlformats.org/markup-compatibility/2006" xmlns:o="urn:schemas-microsoft-com:office:office" xmlns:r="http://schemas.openxmlformats.org/officeDocument/2006/relationships" xmlns:m="http://schemas.openxmlformats.org/officeDocument/2006/math" xmlns:v="urn:schemas-microsoft-com:vml" xmlns:wp14="http://schemas.microsoft.com/office/word/2010/wordprocessingDrawing" xmlns:wp="http://schemas.openxmlformats.org/drawingml/2006/wordprocessingDrawing" xmlns:w10="urn:schemas-microsoft-com:office:word" xmlns:w="http://schemas.openxmlformats.org/wordprocessingml/2006/main" xmlns:w14="http://schemas.microsoft.com/office/word/2010/wordml" xmlns:w15="http://schemas.microsoft.com/office/word/2012/wordml" xmlns:w16se="http://schemas.microsoft.com/office/word/2015/wordml/symex" xmlns:wpg="http://schemas.microsoft.com/office/word/2010/wordprocessingGroup" xmlns:wpi="http://schemas.microsoft.com/office/word/2010/wordprocessingInk" xmlns:wne="http://schemas.microsoft.com/office/word/2006/wordml" xmlns:wps="http://schemas.microsoft.com/office/word/2010/wordprocessingShape" mc:Ignorable="w14 w15 w16se wp14">
+<w:document xmlns:wpc="http://schemas.microsoft.com/office/word/2010/wordprocessingCanvas" xmlns:cx="http://schemas.microsoft.com/office/drawing/2014/chartex" xmlns:mc="http://schemas.openxmlformats.org/markup-compatibility/2006" xmlns:o="urn:schemas-microsoft-com:office:office" xmlns:r="http://schemas.openxmlformats.org/officeDocument/2006/relationships" xmlns:m="http://schemas.openxmlformats.org/officeDocument/2006/math" xmlns:v="urn:schemas-microsoft-com:vml" xmlns:wp14="http://schemas.microsoft.com/office/word/2010/wordprocessingDrawing" xmlns:wp="http://schemas.openxmlformats.org/drawingml/2006/wordprocessingDrawing" xmlns:w10="urn:schemas-microsoft-com:office:word" xmlns:w="http://schemas.openxmlformats.org/wordprocessingml/2006/main" xmlns:w14="http://schemas.microsoft.com/office/word/2010/wordml" xmlns:w15="http://schemas.microsoft.com/office/word/2012/wordml" xmlns:w16se="http://schemas.microsoft.com/office/word/2015/wordml/symex" xmlns:wpg="http://schemas.microsoft.com/office/word/2010/wordprocessingGroup" xmlns:wpi="http://schemas.microsoft.com/office/word/2010/wordprocessingInk" xmlns:wne="http://schemas.microsoft.com/office/word/2006/wordml" xmlns:wps="http://schemas.microsoft.com/office/word/2010/wordprocessingShape" mc:Ignorable="w14 w15 w16se wp14">
   <w:body>
     <w:sdt>
       <w:sdtPr>
         <w:rPr>
+          <w:rFonts w:eastAsiaTheme="minorHAnsi"/>
           <w:color w:val="5B9BD5" w:themeColor="accent1"/>
+          <w:lang w:val="es-ES" w:eastAsia="en-US"/>
         </w:rPr>
         <w:id w:val="-1712652599"/>
         <w:docPartObj>
@@ -15,9 +17,7 @@
       </w:sdtPr>
       <w:sdtEndPr>
         <w:rPr>
-          <w:rFonts w:eastAsiaTheme="minorHAnsi"/>
           <w:color w:val="auto"/>
-          <w:lang w:val="es-ES" w:eastAsia="en-US"/>
         </w:rPr>
       </w:sdtEndPr>
       <w:sdtContent>
@@ -34,6 +34,7 @@
             <w:rPr>
               <w:noProof/>
               <w:color w:val="5B9BD5" w:themeColor="accent1"/>
+              <w:lang w:val="es-ES" w:eastAsia="es-ES"/>
             </w:rPr>
             <w:drawing>
               <wp:inline distT="0" distB="0" distL="0" distR="0">
@@ -160,6 +161,7 @@
             <w:dataBinding w:prefixMappings="xmlns:ns0='http://purl.org/dc/elements/1.1/' xmlns:ns1='http://schemas.openxmlformats.org/package/2006/metadata/core-properties' " w:xpath="/ns1:coreProperties[1]/ns0:subject[1]" w:storeItemID="{6C3C8BC8-F283-45AE-878A-BAB7291924A1}"/>
             <w:text/>
           </w:sdtPr>
+          <w:sdtEndPr/>
           <w:sdtContent>
             <w:p>
               <w:pPr>
@@ -195,6 +197,7 @@
             <w:rPr>
               <w:noProof/>
               <w:color w:val="5B9BD5" w:themeColor="accent1"/>
+              <w:lang w:val="es-ES" w:eastAsia="es-ES"/>
             </w:rPr>
             <mc:AlternateContent>
               <mc:Choice Requires="wps">
@@ -274,6 +277,7 @@
                                     <w:calendar w:val="gregorian"/>
                                   </w:date>
                                 </w:sdtPr>
+                                <w:sdtEndPr/>
                                 <w:sdtContent>
                                   <w:p>
                                     <w:pPr>
@@ -320,6 +324,7 @@
                                     <w:dataBinding w:prefixMappings="xmlns:ns0='http://schemas.openxmlformats.org/officeDocument/2006/extended-properties' " w:xpath="/ns0:Properties[1]/ns0:Company[1]" w:storeItemID="{6668398D-A668-4E3E-A5EB-62B293D839F1}"/>
                                     <w:text/>
                                   </w:sdtPr>
+                                  <w:sdtEndPr/>
                                   <w:sdtContent>
                                     <w:r>
                                       <w:rPr>
@@ -351,6 +356,7 @@
                                     <w:dataBinding w:prefixMappings="xmlns:ns0='http://schemas.microsoft.com/office/2006/coverPageProps' " w:xpath="/ns0:CoverPageProperties[1]/ns0:CompanyAddress[1]" w:storeItemID="{55AF091B-3C7A-41E3-B477-F2FDAA23CFDA}"/>
                                     <w:text/>
                                   </w:sdtPr>
+                                  <w:sdtEndPr/>
                                   <w:sdtContent>
                                     <w:r>
                                       <w:rPr>
@@ -381,7 +387,7 @@
                   </wp:anchor>
                 </w:drawing>
               </mc:Choice>
-              <mc:Fallback>
+              <mc:Fallback xmlns:cx1="http://schemas.microsoft.com/office/drawing/2015/9/8/chartex">
                 <w:pict>
                   <v:shapetype id="_x0000_t202" coordsize="21600,21600" o:spt="202" path="m,l,21600r21600,l21600,xe">
                     <v:stroke joinstyle="miter"/>
@@ -508,6 +514,7 @@
             <w:rPr>
               <w:noProof/>
               <w:color w:val="5B9BD5" w:themeColor="accent1"/>
+              <w:lang w:val="es-ES" w:eastAsia="es-ES"/>
             </w:rPr>
             <w:drawing>
               <wp:inline distT="0" distB="0" distL="0" distR="0">
@@ -569,7 +576,11 @@
     <w:sdt>
       <w:sdtPr>
         <w:rPr>
-          <w:lang w:val="es-ES"/>
+          <w:rFonts w:asciiTheme="minorHAnsi" w:eastAsiaTheme="minorHAnsi" w:hAnsiTheme="minorHAnsi" w:cstheme="minorBidi"/>
+          <w:color w:val="auto"/>
+          <w:sz w:val="22"/>
+          <w:szCs w:val="22"/>
+          <w:lang w:val="es-ES" w:eastAsia="en-US"/>
         </w:rPr>
         <w:id w:val="-1650192902"/>
         <w:docPartObj>
@@ -579,13 +590,8 @@
       </w:sdtPr>
       <w:sdtEndPr>
         <w:rPr>
-          <w:rFonts w:asciiTheme="minorHAnsi" w:eastAsiaTheme="minorHAnsi" w:hAnsiTheme="minorHAnsi" w:cstheme="minorBidi"/>
           <w:b/>
           <w:bCs/>
-          <w:color w:val="auto"/>
-          <w:sz w:val="22"/>
-          <w:szCs w:val="22"/>
-          <w:lang w:eastAsia="en-US"/>
         </w:rPr>
       </w:sdtEndPr>
       <w:sdtContent>
@@ -3872,14 +3878,40 @@
               <w:rPr>
                 <w:rFonts w:ascii="Arial" w:hAnsi="Arial" w:cs="Arial"/>
               </w:rPr>
-              <w:t xml:space="preserve">Las capturas no fueron validadas. Se sugirió unirlo todo en una ventana con pestañas y no en una misma ventana todo mezclado. Se dejó 2 días para la modificación. Cuando nos volvimos a reunir, indicaron que las opciones de filtrado por fecha (o tiempo real) también </w:t>
+              <w:t>Las capturas no fueron validadas. Se sugirió unirlo todo en una ventana con pestañas y no en una misma ventana todo mezclado.</w:t>
+            </w:r>
+            <w:r>
+              <w:rPr>
+                <w:rFonts w:ascii="Arial" w:hAnsi="Arial" w:cs="Arial"/>
+              </w:rPr>
+              <w:t xml:space="preserve"> </w:t>
+            </w:r>
+            <w:proofErr w:type="gramStart"/>
+            <w:r>
+              <w:rPr>
+                <w:rFonts w:ascii="Arial" w:hAnsi="Arial" w:cs="Arial"/>
+              </w:rPr>
+              <w:t>Además</w:t>
+            </w:r>
+            <w:proofErr w:type="gramEnd"/>
+            <w:r>
+              <w:rPr>
+                <w:rFonts w:ascii="Arial" w:hAnsi="Arial" w:cs="Arial"/>
+              </w:rPr>
+              <w:t xml:space="preserve"> se solicitó que se colocaran iconos e imágenes para dar una idea más aproximada de como seria finalmente la aplicación.</w:t>
+            </w:r>
+            <w:r>
+              <w:rPr>
+                <w:rFonts w:ascii="Arial" w:hAnsi="Arial" w:cs="Arial"/>
+              </w:rPr>
+              <w:t xml:space="preserve"> Se dejó 2 días </w:t>
             </w:r>
             <w:r>
               <w:rPr>
                 <w:rFonts w:ascii="Arial" w:hAnsi="Arial" w:cs="Arial"/>
               </w:rPr>
               <w:lastRenderedPageBreak/>
-              <w:t>deberían ir juntas.</w:t>
+              <w:t>para la modificación. Cuando nos volvimos a reunir, indicaron que las opciones de filtrado por fecha (o tiempo real) también deberían ir juntas.</w:t>
             </w:r>
             <w:r>
               <w:rPr>
@@ -4299,13 +4331,25 @@
               <w:rPr>
                 <w:rFonts w:ascii="Arial" w:hAnsi="Arial" w:cs="Arial"/>
               </w:rPr>
-              <w:t xml:space="preserve">Las capturas no fueron validadas. </w:t>
-            </w:r>
-            <w:r>
-              <w:rPr>
-                <w:rFonts w:ascii="Arial" w:hAnsi="Arial" w:cs="Arial"/>
-              </w:rPr>
-              <w:t xml:space="preserve">Se indicó que faltaban múltiples opciones adicionales, como una pantalla que indicara para qué sirve la aplicación, otra pantalla para el olvido de las contraseñas y que se pueda utilizar autenticación por Facebook. </w:t>
+              <w:t>Las capturas no fueron validadas. Se indicó que faltaban múltiples opciones adicionales, como una pantalla que indicara para qué sirve la aplicación, otra pantalla para el olvido de las contraseñas y que se pueda utilizar autenticación por Facebook.</w:t>
+            </w:r>
+            <w:r>
+              <w:rPr>
+                <w:rFonts w:ascii="Arial" w:hAnsi="Arial" w:cs="Arial"/>
+              </w:rPr>
+              <w:t xml:space="preserve"> Además, se indicó que deberían agregarse las imágenes e iconos de la aplicación</w:t>
+            </w:r>
+            <w:r>
+              <w:rPr>
+                <w:rFonts w:ascii="Arial" w:hAnsi="Arial" w:cs="Arial"/>
+              </w:rPr>
+              <w:t xml:space="preserve"> </w:t>
+            </w:r>
+            <w:r>
+              <w:rPr>
+                <w:rFonts w:ascii="Arial" w:hAnsi="Arial" w:cs="Arial"/>
+              </w:rPr>
+              <w:t xml:space="preserve">para que el cliente se haga una idea de cómo va a quedar. </w:t>
             </w:r>
             <w:r>
               <w:rPr>
@@ -4573,6 +4617,7 @@
         <w:rPr>
           <w:rFonts w:ascii="Arial" w:hAnsi="Arial" w:cs="Arial"/>
         </w:rPr>
+        <w:lastRenderedPageBreak/>
         <w:t xml:space="preserve">Decisión 3: Dado que no daba tiempo a finalizarlo antes del periodo de </w:t>
       </w:r>
       <w:proofErr w:type="spellStart"/>
@@ -4603,30 +4648,21 @@
         </w:rPr>
         <w:t>, dejando la parte que quedara de las constantes vitales para otro sprint.</w:t>
       </w:r>
-    </w:p>
-    <w:p>
-      <w:pPr>
-        <w:rPr>
-          <w:rFonts w:ascii="Arial" w:hAnsi="Arial" w:cs="Arial"/>
-        </w:rPr>
-      </w:pPr>
-      <w:r>
-        <w:rPr>
-          <w:rFonts w:ascii="Arial" w:hAnsi="Arial" w:cs="Arial"/>
-        </w:rPr>
-        <w:br w:type="page"/>
-      </w:r>
+      <w:bookmarkStart w:id="4" w:name="_Toc24105910"/>
     </w:p>
     <w:p>
       <w:pPr>
         <w:pStyle w:val="Ttulo1"/>
+        <w:rPr>
+          <w:rFonts w:ascii="Arial" w:hAnsi="Arial" w:cs="Arial"/>
+        </w:rPr>
       </w:pPr>
-      <w:bookmarkStart w:id="4" w:name="_Toc24105910"/>
-      <w:r>
-        <w:lastRenderedPageBreak/>
+      <w:r>
         <w:t>Sprint 2</w:t>
       </w:r>
+      <w:bookmarkStart w:id="5" w:name="_GoBack"/>
       <w:bookmarkEnd w:id="4"/>
+      <w:bookmarkEnd w:id="5"/>
     </w:p>
     <w:p>
       <w:pPr>
@@ -4653,31 +4689,7 @@
         <w:rPr>
           <w:rFonts w:ascii="Arial" w:hAnsi="Arial" w:cs="Arial"/>
         </w:rPr>
-        <w:t xml:space="preserve"> se ha desar</w:t>
-      </w:r>
-      <w:r>
-        <w:rPr>
-          <w:rFonts w:ascii="Arial" w:hAnsi="Arial" w:cs="Arial"/>
-        </w:rPr>
-        <w:t>rollado desde el 28</w:t>
-      </w:r>
-      <w:r>
-        <w:rPr>
-          <w:rFonts w:ascii="Arial" w:hAnsi="Arial" w:cs="Arial"/>
-        </w:rPr>
-        <w:t xml:space="preserve"> de octubre del 2019 al </w:t>
-      </w:r>
-      <w:r>
-        <w:rPr>
-          <w:rFonts w:ascii="Arial" w:hAnsi="Arial" w:cs="Arial"/>
-        </w:rPr>
-        <w:t>10 de noviembre</w:t>
-      </w:r>
-      <w:r>
-        <w:rPr>
-          <w:rFonts w:ascii="Arial" w:hAnsi="Arial" w:cs="Arial"/>
-        </w:rPr>
-        <w:t xml:space="preserve"> del 2019. En el mismo se han desarrollado las distintas tareas</w:t>
+        <w:t xml:space="preserve"> se ha desarrollado desde el 28 de octubre del 2019 al 10 de noviembre del 2019. En el mismo se han desarrollado las distintas tareas</w:t>
       </w:r>
     </w:p>
     <w:tbl>
@@ -4884,13 +4896,7 @@
               <w:rPr>
                 <w:rFonts w:ascii="Arial" w:hAnsi="Arial" w:cs="Arial"/>
               </w:rPr>
-              <w:t>28</w:t>
-            </w:r>
-            <w:r>
-              <w:rPr>
-                <w:rFonts w:ascii="Arial" w:hAnsi="Arial" w:cs="Arial"/>
-              </w:rPr>
-              <w:t>/10/2019</w:t>
+              <w:t>28/10/2019</w:t>
             </w:r>
           </w:p>
         </w:tc>
@@ -5020,13 +5026,7 @@
               <w:rPr>
                 <w:rFonts w:ascii="Arial" w:hAnsi="Arial" w:cs="Arial"/>
               </w:rPr>
-              <w:t>28</w:t>
-            </w:r>
-            <w:r>
-              <w:rPr>
-                <w:rFonts w:ascii="Arial" w:hAnsi="Arial" w:cs="Arial"/>
-              </w:rPr>
-              <w:t xml:space="preserve">/10/2019 </w:t>
+              <w:t xml:space="preserve">28/10/2019 </w:t>
             </w:r>
           </w:p>
         </w:tc>
@@ -5287,13 +5287,7 @@
               <w:rPr>
                 <w:rFonts w:ascii="Arial" w:hAnsi="Arial" w:cs="Arial"/>
               </w:rPr>
-              <w:t>2/11</w:t>
-            </w:r>
-            <w:r>
-              <w:rPr>
-                <w:rFonts w:ascii="Arial" w:hAnsi="Arial" w:cs="Arial"/>
-              </w:rPr>
-              <w:t>/2019</w:t>
+              <w:t>2/11/2019</w:t>
             </w:r>
           </w:p>
         </w:tc>
@@ -5314,13 +5308,7 @@
               <w:rPr>
                 <w:rFonts w:ascii="Arial" w:hAnsi="Arial" w:cs="Arial"/>
               </w:rPr>
-              <w:t>3/11</w:t>
-            </w:r>
-            <w:r>
-              <w:rPr>
-                <w:rFonts w:ascii="Arial" w:hAnsi="Arial" w:cs="Arial"/>
-              </w:rPr>
-              <w:t>/2019</w:t>
+              <w:t>3/11/2019</w:t>
             </w:r>
           </w:p>
         </w:tc>
@@ -5694,13 +5682,7 @@
               <w:rPr>
                 <w:rFonts w:ascii="Arial" w:hAnsi="Arial" w:cs="Arial"/>
               </w:rPr>
-              <w:t>28</w:t>
-            </w:r>
-            <w:r>
-              <w:rPr>
-                <w:rFonts w:ascii="Arial" w:hAnsi="Arial" w:cs="Arial"/>
-              </w:rPr>
-              <w:t>/10/2019</w:t>
+              <w:t>28/10/2019</w:t>
             </w:r>
           </w:p>
         </w:tc>
@@ -6928,14 +6910,14 @@
               <w:rPr>
                 <w:rFonts w:ascii="Arial" w:hAnsi="Arial" w:cs="Arial"/>
               </w:rPr>
-              <w:t xml:space="preserve">Las capturas fueron parcialmente validadas. Lo único que se indicaron 2 cosas que se tenían que tener en cuenta en la implementación. En el registro se tendría que indicar las condiciones de que contraseña se podía usar. En el registro por Facebook, además de mostrar esta información, se tenía que eliminar el logo, </w:t>
+              <w:t xml:space="preserve">Las capturas fueron parcialmente validadas. Lo único que se indicaron 2 cosas que se tenían que tener en cuenta en la implementación. En el registro se tendría que indicar las condiciones de que </w:t>
             </w:r>
             <w:r>
               <w:rPr>
                 <w:rFonts w:ascii="Arial" w:hAnsi="Arial" w:cs="Arial"/>
               </w:rPr>
               <w:lastRenderedPageBreak/>
-              <w:t>ya que si no da la sensación de estar en la misma pantalla de registro.</w:t>
+              <w:t>contraseña se podía usar. En el registro por Facebook, además de mostrar esta información, se tenía que eliminar el logo, ya que si no da la sensación de estar en la misma pantalla de registro.</w:t>
             </w:r>
           </w:p>
         </w:tc>
@@ -7338,13 +7320,7 @@
               <w:rPr>
                 <w:rFonts w:ascii="Arial" w:hAnsi="Arial" w:cs="Arial"/>
               </w:rPr>
-              <w:t xml:space="preserve">Las capturas </w:t>
-            </w:r>
-            <w:r>
-              <w:rPr>
-                <w:rFonts w:ascii="Arial" w:hAnsi="Arial" w:cs="Arial"/>
-              </w:rPr>
-              <w:t>fueron validadas, aunque recomendaron que apareciera también el porcentaje de batería que le queda a la camisa y cuando fue la última vez que se obtuvieron datos.</w:t>
+              <w:t>Las capturas fueron validadas, aunque recomendaron que apareciera también el porcentaje de batería que le queda a la camisa y cuando fue la última vez que se obtuvieron datos.</w:t>
             </w:r>
           </w:p>
         </w:tc>
@@ -7396,13 +7372,7 @@
               <w:rPr>
                 <w:rFonts w:ascii="Arial" w:hAnsi="Arial" w:cs="Arial"/>
               </w:rPr>
-              <w:t>Sin incidencias</w:t>
-            </w:r>
-            <w:r>
-              <w:rPr>
-                <w:rFonts w:ascii="Arial" w:hAnsi="Arial" w:cs="Arial"/>
-              </w:rPr>
-              <w:t>, se acaba en poco tiempo</w:t>
+              <w:t>Sin incidencias, se acaba en poco tiempo</w:t>
             </w:r>
           </w:p>
         </w:tc>
@@ -7824,8 +7794,6 @@
         </w:rPr>
         <w:t xml:space="preserve"> de la pantalla de constantes vitales y a la corrección/es que vengan de la corrección de la presente PEC. En caso de que no fueran muchas, se aprovecharía para adelantar la memoria al máximo.</w:t>
       </w:r>
-      <w:bookmarkStart w:id="5" w:name="_GoBack"/>
-      <w:bookmarkEnd w:id="5"/>
     </w:p>
     <w:p>
       <w:pPr>
@@ -7849,7 +7817,7 @@
 </file>
 
 <file path=word/numbering.xml><?xml version="1.0" encoding="utf-8"?>
-<w:numbering xmlns:wpc="http://schemas.microsoft.com/office/word/2010/wordprocessingCanvas" xmlns:cx="http://schemas.microsoft.com/office/drawing/2014/chartex" xmlns:cx1="http://schemas.microsoft.com/office/drawing/2015/9/8/chartex" xmlns:mc="http://schemas.openxmlformats.org/markup-compatibility/2006" xmlns:o="urn:schemas-microsoft-com:office:office" xmlns:r="http://schemas.openxmlformats.org/officeDocument/2006/relationships" xmlns:m="http://schemas.openxmlformats.org/officeDocument/2006/math" xmlns:v="urn:schemas-microsoft-com:vml" xmlns:wp14="http://schemas.microsoft.com/office/word/2010/wordprocessingDrawing" xmlns:wp="http://schemas.openxmlformats.org/drawingml/2006/wordprocessingDrawing" xmlns:w10="urn:schemas-microsoft-com:office:word" xmlns:w="http://schemas.openxmlformats.org/wordprocessingml/2006/main" xmlns:w14="http://schemas.microsoft.com/office/word/2010/wordml" xmlns:w15="http://schemas.microsoft.com/office/word/2012/wordml" xmlns:w16se="http://schemas.microsoft.com/office/word/2015/wordml/symex" xmlns:wpg="http://schemas.microsoft.com/office/word/2010/wordprocessingGroup" xmlns:wpi="http://schemas.microsoft.com/office/word/2010/wordprocessingInk" xmlns:wne="http://schemas.microsoft.com/office/word/2006/wordml" xmlns:wps="http://schemas.microsoft.com/office/word/2010/wordprocessingShape" mc:Ignorable="w14 w15 w16se wp14">
+<w:numbering xmlns:wpc="http://schemas.microsoft.com/office/word/2010/wordprocessingCanvas" xmlns:cx="http://schemas.microsoft.com/office/drawing/2014/chartex" xmlns:mc="http://schemas.openxmlformats.org/markup-compatibility/2006" xmlns:o="urn:schemas-microsoft-com:office:office" xmlns:r="http://schemas.openxmlformats.org/officeDocument/2006/relationships" xmlns:m="http://schemas.openxmlformats.org/officeDocument/2006/math" xmlns:v="urn:schemas-microsoft-com:vml" xmlns:wp14="http://schemas.microsoft.com/office/word/2010/wordprocessingDrawing" xmlns:wp="http://schemas.openxmlformats.org/drawingml/2006/wordprocessingDrawing" xmlns:w10="urn:schemas-microsoft-com:office:word" xmlns:w="http://schemas.openxmlformats.org/wordprocessingml/2006/main" xmlns:w14="http://schemas.microsoft.com/office/word/2010/wordml" xmlns:w15="http://schemas.microsoft.com/office/word/2012/wordml" xmlns:w16se="http://schemas.microsoft.com/office/word/2015/wordml/symex" xmlns:wpg="http://schemas.microsoft.com/office/word/2010/wordprocessingGroup" xmlns:wpi="http://schemas.microsoft.com/office/word/2010/wordprocessingInk" xmlns:wne="http://schemas.microsoft.com/office/word/2006/wordml" xmlns:wps="http://schemas.microsoft.com/office/word/2010/wordprocessingShape" mc:Ignorable="w14 w15 w16se wp14">
   <w:abstractNum w:abstractNumId="0" w15:restartNumberingAfterBreak="0">
     <w:nsid w:val="297479A1"/>
     <w:multiLevelType w:val="hybridMultilevel"/>
@@ -9125,7 +9093,7 @@
 </file>
 
 <file path=word/glossary/document.xml><?xml version="1.0" encoding="utf-8"?>
-<w:glossaryDocument xmlns:wpc="http://schemas.microsoft.com/office/word/2010/wordprocessingCanvas" xmlns:cx="http://schemas.microsoft.com/office/drawing/2014/chartex" xmlns:cx1="http://schemas.microsoft.com/office/drawing/2015/9/8/chartex" xmlns:mc="http://schemas.openxmlformats.org/markup-compatibility/2006" xmlns:o="urn:schemas-microsoft-com:office:office" xmlns:r="http://schemas.openxmlformats.org/officeDocument/2006/relationships" xmlns:m="http://schemas.openxmlformats.org/officeDocument/2006/math" xmlns:v="urn:schemas-microsoft-com:vml" xmlns:wp14="http://schemas.microsoft.com/office/word/2010/wordprocessingDrawing" xmlns:wp="http://schemas.openxmlformats.org/drawingml/2006/wordprocessingDrawing" xmlns:w10="urn:schemas-microsoft-com:office:word" xmlns:w="http://schemas.openxmlformats.org/wordprocessingml/2006/main" xmlns:w14="http://schemas.microsoft.com/office/word/2010/wordml" xmlns:w15="http://schemas.microsoft.com/office/word/2012/wordml" xmlns:w16se="http://schemas.microsoft.com/office/word/2015/wordml/symex" xmlns:wpg="http://schemas.microsoft.com/office/word/2010/wordprocessingGroup" xmlns:wpi="http://schemas.microsoft.com/office/word/2010/wordprocessingInk" xmlns:wne="http://schemas.microsoft.com/office/word/2006/wordml" xmlns:wps="http://schemas.microsoft.com/office/word/2010/wordprocessingShape" mc:Ignorable="w14 w15 w16se wp14">
+<w:glossaryDocument xmlns:wpc="http://schemas.microsoft.com/office/word/2010/wordprocessingCanvas" xmlns:cx="http://schemas.microsoft.com/office/drawing/2014/chartex" xmlns:mc="http://schemas.openxmlformats.org/markup-compatibility/2006" xmlns:o="urn:schemas-microsoft-com:office:office" xmlns:r="http://schemas.openxmlformats.org/officeDocument/2006/relationships" xmlns:m="http://schemas.openxmlformats.org/officeDocument/2006/math" xmlns:v="urn:schemas-microsoft-com:vml" xmlns:wp14="http://schemas.microsoft.com/office/word/2010/wordprocessingDrawing" xmlns:wp="http://schemas.openxmlformats.org/drawingml/2006/wordprocessingDrawing" xmlns:w10="urn:schemas-microsoft-com:office:word" xmlns:w="http://schemas.openxmlformats.org/wordprocessingml/2006/main" xmlns:w14="http://schemas.microsoft.com/office/word/2010/wordml" xmlns:w15="http://schemas.microsoft.com/office/word/2012/wordml" xmlns:w16se="http://schemas.microsoft.com/office/word/2015/wordml/symex" xmlns:wpg="http://schemas.microsoft.com/office/word/2010/wordprocessingGroup" xmlns:wpi="http://schemas.microsoft.com/office/word/2010/wordprocessingInk" xmlns:wne="http://schemas.microsoft.com/office/word/2006/wordml" xmlns:wps="http://schemas.microsoft.com/office/word/2010/wordprocessingShape" mc:Ignorable="w14 w15 w16se wp14">
   <w:docParts>
     <w:docPart>
       <w:docPartPr>
@@ -9200,18 +9168,19 @@
 <file path=word/glossary/fontTable.xml><?xml version="1.0" encoding="utf-8"?>
 <w:fonts xmlns:mc="http://schemas.openxmlformats.org/markup-compatibility/2006" xmlns:r="http://schemas.openxmlformats.org/officeDocument/2006/relationships" xmlns:w="http://schemas.openxmlformats.org/wordprocessingml/2006/main" xmlns:w14="http://schemas.microsoft.com/office/word/2010/wordml" xmlns:w15="http://schemas.microsoft.com/office/word/2012/wordml" xmlns:w16se="http://schemas.microsoft.com/office/word/2015/wordml/symex" mc:Ignorable="w14 w15 w16se">
   <w:font w:name="Arial">
+    <w:altName w:val="Arial"/>
     <w:panose1 w:val="020B0604020202020204"/>
     <w:charset w:val="00"/>
     <w:family w:val="swiss"/>
     <w:pitch w:val="variable"/>
-    <w:sig w:usb0="E0002AFF" w:usb1="C0007843" w:usb2="00000009" w:usb3="00000000" w:csb0="000001FF" w:csb1="00000000"/>
+    <w:sig w:usb0="E0002EFF" w:usb1="C000785B" w:usb2="00000009" w:usb3="00000000" w:csb0="000001FF" w:csb1="00000000"/>
   </w:font>
   <w:font w:name="Calibri">
     <w:panose1 w:val="020F0502020204030204"/>
     <w:charset w:val="00"/>
     <w:family w:val="swiss"/>
     <w:pitch w:val="variable"/>
-    <w:sig w:usb0="E00002FF" w:usb1="4000ACFF" w:usb2="00000001" w:usb3="00000000" w:csb0="0000019F" w:csb1="00000000"/>
+    <w:sig w:usb0="E0002AFF" w:usb1="C000247B" w:usb2="00000009" w:usb3="00000000" w:csb0="000001FF" w:csb1="00000000"/>
   </w:font>
   <w:font w:name="Courier New">
     <w:panose1 w:val="02070309020205020404"/>
@@ -9225,7 +9194,7 @@
     <w:charset w:val="00"/>
     <w:family w:val="roman"/>
     <w:pitch w:val="variable"/>
-    <w:sig w:usb0="E0002AFF" w:usb1="C0007843" w:usb2="00000009" w:usb3="00000000" w:csb0="000001FF" w:csb1="00000000"/>
+    <w:sig w:usb0="E0002EFF" w:usb1="C000785B" w:usb2="00000009" w:usb3="00000000" w:csb0="000001FF" w:csb1="00000000"/>
   </w:font>
   <w:font w:name="Wingdings">
     <w:panose1 w:val="05000000000000000000"/>
@@ -9246,7 +9215,7 @@
     <w:charset w:val="00"/>
     <w:family w:val="swiss"/>
     <w:pitch w:val="variable"/>
-    <w:sig w:usb0="A00002EF" w:usb1="4000207B" w:usb2="00000000" w:usb3="00000000" w:csb0="0000009F" w:csb1="00000000"/>
+    <w:sig w:usb0="E0002AFF" w:usb1="C000247B" w:usb2="00000009" w:usb3="00000000" w:csb0="000001FF" w:csb1="00000000"/>
   </w:font>
 </w:fonts>
 </file>
@@ -9255,6 +9224,7 @@
 <w:settings xmlns:mc="http://schemas.openxmlformats.org/markup-compatibility/2006" xmlns:o="urn:schemas-microsoft-com:office:office" xmlns:r="http://schemas.openxmlformats.org/officeDocument/2006/relationships" xmlns:m="http://schemas.openxmlformats.org/officeDocument/2006/math" xmlns:v="urn:schemas-microsoft-com:vml" xmlns:w10="urn:schemas-microsoft-com:office:word" xmlns:w="http://schemas.openxmlformats.org/wordprocessingml/2006/main" xmlns:w14="http://schemas.microsoft.com/office/word/2010/wordml" xmlns:w15="http://schemas.microsoft.com/office/word/2012/wordml" xmlns:w16se="http://schemas.microsoft.com/office/word/2015/wordml/symex" xmlns:sl="http://schemas.openxmlformats.org/schemaLibrary/2006/main" mc:Ignorable="w14 w15 w16se">
   <w:view w:val="normal"/>
   <w:defaultTabStop w:val="720"/>
+  <w:hyphenationZone w:val="425"/>
   <w:characterSpacingControl w:val="doNotCompress"/>
   <w:compat>
     <w:useFELayout/>
@@ -9266,7 +9236,9 @@
   </w:compat>
   <w:rsids>
     <w:rsidRoot w:val="00AF2CEB"/>
+    <w:rsid w:val="00647F2C"/>
     <w:rsid w:val="00AF2CEB"/>
+    <w:rsid w:val="00B52EB7"/>
     <w:rsid w:val="00DB1299"/>
   </w:rsids>
   <m:mathPr>
@@ -10018,7 +9990,7 @@
 </file>
 
 <file path=customXml/itemProps2.xml><?xml version="1.0" encoding="utf-8"?>
-<ds:datastoreItem xmlns:ds="http://schemas.openxmlformats.org/officeDocument/2006/customXml" ds:itemID="{BBC99ECF-DDC6-4D80-9C3F-029D3A2C83FD}">
+<ds:datastoreItem xmlns:ds="http://schemas.openxmlformats.org/officeDocument/2006/customXml" ds:itemID="{3FB98C74-849D-4FA3-8F2E-C63F51BA0E58}">
   <ds:schemaRefs>
     <ds:schemaRef ds:uri="http://schemas.openxmlformats.org/officeDocument/2006/bibliography"/>
   </ds:schemaRefs>

</xml_diff>